<commit_message>
Fix some typos, thanks to #55
</commit_message>
<xml_diff>
--- a/inst/examples/example.docx
+++ b/inst/examples/example.docx
@@ -24,7 +24,7 @@
         <w:sdtPr>
           <w:alias w:val="Computed value"/>
           <w:tag w:val="redoc-inlinecode-1"/>
-          <w:id w:val="1078632374"/>
+          <w:id w:val="7542092703"/>
           <w:lock w:val="contentLocked"/>
         </w:sdtPr>
         <w:sdtContent>
@@ -88,7 +88,7 @@
         <w:sdtPr>
           <w:alias w:val="Computed value"/>
           <w:tag w:val="redoc-htmlcomment-1"/>
-          <w:id w:val="7920287104"/>
+          <w:id w:val="4022949702"/>
           <w:lock w:val="contentLocked"/>
         </w:sdtPr>
         <w:sdtContent>
@@ -121,7 +121,7 @@
       <w:sdtPr>
         <w:alias w:val="Computed value"/>
         <w:tag w:val="redoc-codechunk-1"/>
-        <w:id w:val="7032432807"/>
+        <w:id w:val="6333743315"/>
         <w:lock w:val="contentLocked"/>
       </w:sdtPr>
       <w:sdtContent>
@@ -225,7 +225,7 @@
       <w:sdtPr>
         <w:alias w:val="Computed value"/>
         <w:tag w:val="redoc-codechunk-2"/>
-        <w:id w:val="6544257656"/>
+        <w:id w:val="5516669854"/>
         <w:lock w:val="contentLocked"/>
       </w:sdtPr>
       <w:sdtContent>
@@ -260,7 +260,7 @@
         <w:sdtPr>
           <w:alias w:val="Computed value"/>
           <w:tag w:val="redoc-inlinecode-2"/>
-          <w:id w:val="5513360882"/>
+          <w:id w:val="3963843816"/>
           <w:lock w:val="contentLocked"/>
         </w:sdtPr>
         <w:sdtContent>
@@ -284,7 +284,7 @@
         <w:sdtPr>
           <w:alias w:val="Computed value"/>
           <w:tag w:val="redoc-inlinecode-3"/>
-          <w:id w:val="1048805652"/>
+          <w:id w:val="6303173416"/>
           <w:lock w:val="contentLocked"/>
         </w:sdtPr>
         <w:sdtContent>
@@ -308,7 +308,7 @@
         <w:sdtPr>
           <w:alias w:val="Computed value"/>
           <w:tag w:val="redoc-inlinecode-4"/>
-          <w:id w:val="7675178254"/>
+          <w:id w:val="6354664850"/>
           <w:lock w:val="contentLocked"/>
         </w:sdtPr>
         <w:sdtContent>
@@ -335,7 +335,7 @@
         <w:sdtPr>
           <w:alias w:val="Computed value"/>
           <w:tag w:val="redoc-inlinecode-5"/>
-          <w:id w:val="2497873217"/>
+          <w:id w:val="5902651669"/>
           <w:lock w:val="contentLocked"/>
         </w:sdtPr>
         <w:sdtContent>
@@ -384,7 +384,7 @@
       <w:sdtPr>
         <w:alias w:val="Computed value"/>
         <w:tag w:val="redoc-codechunk-3"/>
-        <w:id w:val="4702766869"/>
+        <w:id w:val="7666685434"/>
         <w:lock w:val="contentLocked"/>
       </w:sdtPr>
       <w:sdtContent>
@@ -460,7 +460,7 @@
       <w:sdtPr>
         <w:alias w:val="Computed value"/>
         <w:tag w:val="redoc-yaml-1"/>
-        <w:id w:val="3094903703"/>
+        <w:id w:val="1563675914"/>
         <w:lock w:val="contentLocked"/>
       </w:sdtPr>
       <w:sdtContent>

</xml_diff>